<commit_message>
Finished Grid Generator Readme
</commit_message>
<xml_diff>
--- a/CS440 Readme.docx
+++ b/CS440 Readme.docx
@@ -4,29 +4,8 @@
   <w:body>
     <w:p>
       <w:r>
-        <w:t xml:space="preserve">Abdulrahman </w:t>
-      </w:r>
-      <w:proofErr w:type="spellStart"/>
-      <w:r>
-        <w:t>Abdulrahman</w:t>
-      </w:r>
-      <w:proofErr w:type="spellEnd"/>
-      <w:r>
-        <w:t xml:space="preserve">, Brian Moran, Fares </w:t>
-      </w:r>
-      <w:proofErr w:type="spellStart"/>
-      <w:r>
-        <w:t>Easa</w:t>
-      </w:r>
-      <w:proofErr w:type="spellEnd"/>
-      <w:r>
-        <w:t xml:space="preserve">, Khalid </w:t>
-      </w:r>
-      <w:proofErr w:type="spellStart"/>
-      <w:r>
-        <w:t>Masuod</w:t>
-      </w:r>
-      <w:proofErr w:type="spellEnd"/>
+        <w:t>Abdulrahman Abdulrahman, Brian Moran, Fares Easa, Khalid Masuod</w:t>
+      </w:r>
     </w:p>
     <w:p>
       <w:r>
@@ -53,7 +32,530 @@
       <w:r>
         <w:t>asked with creating a 2D discretized terrain grid that will support an A* path finding Algorithm. The A* algorithm will be run with three different heuristics in mind: uniform cost search, normal A* search algorithm, and weighted A* search</w:t>
       </w:r>
-    </w:p>
+      <w:r>
+        <w:t>.</w:t>
+      </w:r>
+    </w:p>
+    <w:p/>
+    <w:p>
+      <w:r>
+        <w:t>Submission:</w:t>
+      </w:r>
+    </w:p>
+    <w:p>
+      <w:pPr>
+        <w:spacing w:after="0"/>
+      </w:pPr>
+      <w:r>
+        <w:tab/>
+        <w:t>Assign1.zip containing:</w:t>
+      </w:r>
+    </w:p>
+    <w:p>
+      <w:pPr>
+        <w:pStyle w:val="ListParagraph"/>
+        <w:numPr>
+          <w:ilvl w:val="0"/>
+          <w:numId w:val="1"/>
+        </w:numPr>
+        <w:spacing w:line="240" w:lineRule="auto"/>
+      </w:pPr>
+      <w:r>
+        <w:t>Algorithm.java</w:t>
+      </w:r>
+    </w:p>
+    <w:p>
+      <w:pPr>
+        <w:pStyle w:val="ListParagraph"/>
+        <w:numPr>
+          <w:ilvl w:val="0"/>
+          <w:numId w:val="1"/>
+        </w:numPr>
+      </w:pPr>
+      <w:r>
+        <w:t>AlternateAlgorithm.java</w:t>
+      </w:r>
+    </w:p>
+    <w:p>
+      <w:pPr>
+        <w:pStyle w:val="ListParagraph"/>
+        <w:numPr>
+          <w:ilvl w:val="0"/>
+          <w:numId w:val="1"/>
+        </w:numPr>
+      </w:pPr>
+      <w:r>
+        <w:t>CS440 Readme.docx</w:t>
+      </w:r>
+      <w:r>
+        <w:t xml:space="preserve"> is the current Read Me file</w:t>
+      </w:r>
+    </w:p>
+    <w:p>
+      <w:pPr>
+        <w:pStyle w:val="ListParagraph"/>
+        <w:numPr>
+          <w:ilvl w:val="0"/>
+          <w:numId w:val="1"/>
+        </w:numPr>
+      </w:pPr>
+      <w:r>
+        <w:t>DrawGrid.java</w:t>
+      </w:r>
+    </w:p>
+    <w:p>
+      <w:pPr>
+        <w:pStyle w:val="ListParagraph"/>
+        <w:numPr>
+          <w:ilvl w:val="0"/>
+          <w:numId w:val="1"/>
+        </w:numPr>
+      </w:pPr>
+      <w:r>
+        <w:t>Exev.java</w:t>
+      </w:r>
+      <w:r>
+        <w:t xml:space="preserve"> is the execution file that creates the grid object and runs the algorithm</w:t>
+      </w:r>
+    </w:p>
+    <w:p>
+      <w:pPr>
+        <w:pStyle w:val="ListParagraph"/>
+        <w:numPr>
+          <w:ilvl w:val="0"/>
+          <w:numId w:val="1"/>
+        </w:numPr>
+      </w:pPr>
+      <w:r>
+        <w:t>GridGenerator.java</w:t>
+      </w:r>
+      <w:r>
+        <w:t xml:space="preserve"> has the Grid object file, has constructors to create grid, and can write the file to grid</w:t>
+      </w:r>
+    </w:p>
+    <w:p>
+      <w:pPr>
+        <w:pStyle w:val="ListParagraph"/>
+        <w:numPr>
+          <w:ilvl w:val="0"/>
+          <w:numId w:val="1"/>
+        </w:numPr>
+      </w:pPr>
+      <w:r>
+        <w:t>Node.java</w:t>
+      </w:r>
+      <w:r>
+        <w:t xml:space="preserve"> is the node object file that creates and holds the nodes to be placed in the grid.</w:t>
+      </w:r>
+    </w:p>
+    <w:p>
+      <w:pPr>
+        <w:pStyle w:val="ListParagraph"/>
+        <w:numPr>
+          <w:ilvl w:val="0"/>
+          <w:numId w:val="1"/>
+        </w:numPr>
+      </w:pPr>
+      <w:r>
+        <w:t>Pair.java</w:t>
+      </w:r>
+    </w:p>
+    <w:p>
+      <w:r>
+        <w:t>Program Design:</w:t>
+      </w:r>
+    </w:p>
+    <w:p>
+      <w:r>
+        <w:tab/>
+        <w:t xml:space="preserve">Grid Generator </w:t>
+      </w:r>
+      <w:r>
+        <w:t>Description</w:t>
+      </w:r>
+      <w:r>
+        <w:t>:</w:t>
+      </w:r>
+    </w:p>
+    <w:p>
+      <w:pPr>
+        <w:ind w:left="360" w:firstLine="720"/>
+      </w:pPr>
+      <w:r>
+        <w:t xml:space="preserve">  Grid class has a 2D array of Nodes, from NodeClass</w:t>
+      </w:r>
+    </w:p>
+    <w:p>
+      <w:pPr>
+        <w:pStyle w:val="ListParagraph"/>
+        <w:numPr>
+          <w:ilvl w:val="1"/>
+          <w:numId w:val="1"/>
+        </w:numPr>
+      </w:pPr>
+      <w:r>
+        <w:t>An array of 2 integers that represents the start Nodes</w:t>
+      </w:r>
+    </w:p>
+    <w:p>
+      <w:pPr>
+        <w:pStyle w:val="ListParagraph"/>
+        <w:numPr>
+          <w:ilvl w:val="1"/>
+          <w:numId w:val="1"/>
+        </w:numPr>
+      </w:pPr>
+      <w:r>
+        <w:t>An array of 2 integers representing the end nodes;</w:t>
+      </w:r>
+    </w:p>
+    <w:p>
+      <w:pPr>
+        <w:pStyle w:val="ListParagraph"/>
+        <w:numPr>
+          <w:ilvl w:val="1"/>
+          <w:numId w:val="1"/>
+        </w:numPr>
+      </w:pPr>
+      <w:r>
+        <w:t>C</w:t>
+      </w:r>
+      <w:r>
+        <w:t>ells that are hard to traverse;</w:t>
+      </w:r>
+    </w:p>
+    <w:p>
+      <w:pPr>
+        <w:ind w:left="360" w:firstLine="720"/>
+      </w:pPr>
+      <w:r>
+        <w:t xml:space="preserve"> 5 Kinds of constructors:</w:t>
+      </w:r>
+    </w:p>
+    <w:p>
+      <w:pPr>
+        <w:pStyle w:val="ListParagraph"/>
+        <w:numPr>
+          <w:ilvl w:val="1"/>
+          <w:numId w:val="1"/>
+        </w:numPr>
+      </w:pPr>
+      <w:r>
+        <w:t>One Constructor that generates the complete grid with start and end points</w:t>
+      </w:r>
+    </w:p>
+    <w:p>
+      <w:pPr>
+        <w:pStyle w:val="ListParagraph"/>
+        <w:numPr>
+          <w:ilvl w:val="1"/>
+          <w:numId w:val="1"/>
+        </w:numPr>
+      </w:pPr>
+      <w:r>
+        <w:t>T</w:t>
+      </w:r>
+      <w:r>
+        <w:t>he file name is the file to save the grid, rand is to separate the constructor from others</w:t>
+      </w:r>
+    </w:p>
+    <w:p>
+      <w:pPr>
+        <w:pStyle w:val="ListParagraph"/>
+        <w:numPr>
+          <w:ilvl w:val="1"/>
+          <w:numId w:val="1"/>
+        </w:numPr>
+      </w:pPr>
+      <w:r>
+        <w:t>One Constructor that takes in arrays with a start and end location;</w:t>
+      </w:r>
+    </w:p>
+    <w:p>
+      <w:pPr>
+        <w:pStyle w:val="ListParagraph"/>
+        <w:numPr>
+          <w:ilvl w:val="1"/>
+          <w:numId w:val="1"/>
+        </w:numPr>
+      </w:pPr>
+      <w:r>
+        <w:t>Reads in a files grid and creates a new start and stop location</w:t>
+      </w:r>
+    </w:p>
+    <w:p>
+      <w:pPr>
+        <w:pStyle w:val="ListParagraph"/>
+        <w:numPr>
+          <w:ilvl w:val="1"/>
+          <w:numId w:val="1"/>
+        </w:numPr>
+      </w:pPr>
+      <w:r>
+        <w:t>One Constructor that takes in a string that is a file name to import the data;</w:t>
+      </w:r>
+    </w:p>
+    <w:p>
+      <w:r>
+        <w:t xml:space="preserve">  </w:t>
+      </w:r>
+    </w:p>
+    <w:p/>
+    <w:p/>
+    <w:p>
+      <w:pPr>
+        <w:ind w:left="360" w:firstLine="720"/>
+      </w:pPr>
+      <w:r>
+        <w:lastRenderedPageBreak/>
+        <w:t>Functions for Manipulation:</w:t>
+      </w:r>
+    </w:p>
+    <w:p>
+      <w:pPr>
+        <w:pStyle w:val="ListParagraph"/>
+        <w:numPr>
+          <w:ilvl w:val="1"/>
+          <w:numId w:val="1"/>
+        </w:numPr>
+      </w:pPr>
+      <w:r>
+        <w:t>Print to stream the values within the grid</w:t>
+      </w:r>
+      <w:r>
+        <w:t xml:space="preserve"> - </w:t>
+      </w:r>
+      <w:r>
+        <w:t>Warning! Huge output for the stream.</w:t>
+      </w:r>
+    </w:p>
+    <w:p>
+      <w:pPr>
+        <w:pStyle w:val="ListParagraph"/>
+        <w:ind w:left="2880"/>
+      </w:pPr>
+      <w:r>
+        <w:t>traverse()</w:t>
+      </w:r>
+    </w:p>
+    <w:p>
+      <w:pPr>
+        <w:pStyle w:val="ListParagraph"/>
+        <w:numPr>
+          <w:ilvl w:val="1"/>
+          <w:numId w:val="1"/>
+        </w:numPr>
+      </w:pPr>
+      <w:r>
+        <w:t>Prints to the stream the grids designated start and end point;</w:t>
+      </w:r>
+    </w:p>
+    <w:p>
+      <w:pPr>
+        <w:pStyle w:val="ListParagraph"/>
+        <w:ind w:left="2880"/>
+      </w:pPr>
+      <w:r>
+        <w:t>stats()</w:t>
+      </w:r>
+    </w:p>
+    <w:p>
+      <w:pPr>
+        <w:pStyle w:val="ListParagraph"/>
+        <w:numPr>
+          <w:ilvl w:val="1"/>
+          <w:numId w:val="1"/>
+        </w:numPr>
+      </w:pPr>
+      <w:r>
+        <w:t>Generates start and stop</w:t>
+      </w:r>
+      <w:r>
+        <w:t xml:space="preserve"> and ensures the file </w:t>
+      </w:r>
+    </w:p>
+    <w:p>
+      <w:pPr>
+        <w:pStyle w:val="ListParagraph"/>
+        <w:ind w:left="2880"/>
+      </w:pPr>
+      <w:r>
+        <w:t>generate()</w:t>
+      </w:r>
+    </w:p>
+    <w:p>
+      <w:pPr>
+        <w:pStyle w:val="ListParagraph"/>
+        <w:numPr>
+          <w:ilvl w:val="1"/>
+          <w:numId w:val="1"/>
+        </w:numPr>
+      </w:pPr>
+      <w:r>
+        <w:t>Generates start for the path process, in array format</w:t>
+      </w:r>
+    </w:p>
+    <w:p>
+      <w:pPr>
+        <w:pStyle w:val="ListParagraph"/>
+        <w:ind w:left="2880"/>
+      </w:pPr>
+      <w:r>
+        <w:t>genStart()</w:t>
+      </w:r>
+    </w:p>
+    <w:p>
+      <w:pPr>
+        <w:pStyle w:val="ListParagraph"/>
+        <w:numPr>
+          <w:ilvl w:val="1"/>
+          <w:numId w:val="1"/>
+        </w:numPr>
+      </w:pPr>
+      <w:r>
+        <w:t>Generates Goals for the path process, in array format</w:t>
+      </w:r>
+    </w:p>
+    <w:p>
+      <w:pPr>
+        <w:pStyle w:val="ListParagraph"/>
+        <w:ind w:left="2880"/>
+      </w:pPr>
+      <w:r>
+        <w:t>genEnd()</w:t>
+      </w:r>
+    </w:p>
+    <w:p>
+      <w:pPr>
+        <w:pStyle w:val="ListParagraph"/>
+        <w:numPr>
+          <w:ilvl w:val="1"/>
+          <w:numId w:val="1"/>
+        </w:numPr>
+      </w:pPr>
+      <w:r>
+        <w:t>Generates the Harder to traverse cells</w:t>
+      </w:r>
+    </w:p>
+    <w:p>
+      <w:pPr>
+        <w:pStyle w:val="ListParagraph"/>
+        <w:numPr>
+          <w:ilvl w:val="2"/>
+          <w:numId w:val="1"/>
+        </w:numPr>
+      </w:pPr>
+      <w:r>
+        <w:t>hardCells()</w:t>
+      </w:r>
+    </w:p>
+    <w:p>
+      <w:pPr>
+        <w:pStyle w:val="ListParagraph"/>
+        <w:numPr>
+          <w:ilvl w:val="1"/>
+          <w:numId w:val="1"/>
+        </w:numPr>
+      </w:pPr>
+      <w:r>
+        <w:t>Generates the blocked cells that you cannot traverse</w:t>
+      </w:r>
+    </w:p>
+    <w:p>
+      <w:pPr>
+        <w:pStyle w:val="ListParagraph"/>
+        <w:numPr>
+          <w:ilvl w:val="2"/>
+          <w:numId w:val="1"/>
+        </w:numPr>
+      </w:pPr>
+      <w:r>
+        <w:t>blockedCells()</w:t>
+      </w:r>
+    </w:p>
+    <w:p>
+      <w:pPr>
+        <w:pStyle w:val="ListParagraph"/>
+        <w:numPr>
+          <w:ilvl w:val="1"/>
+          <w:numId w:val="1"/>
+        </w:numPr>
+      </w:pPr>
+      <w:r>
+        <w:t>Generates the Normal cells within the grid</w:t>
+      </w:r>
+    </w:p>
+    <w:p>
+      <w:pPr>
+        <w:pStyle w:val="ListParagraph"/>
+        <w:numPr>
+          <w:ilvl w:val="2"/>
+          <w:numId w:val="1"/>
+        </w:numPr>
+      </w:pPr>
+      <w:r>
+        <w:t>normalCells(){</w:t>
+      </w:r>
+    </w:p>
+    <w:p>
+      <w:pPr>
+        <w:pStyle w:val="ListParagraph"/>
+        <w:numPr>
+          <w:ilvl w:val="1"/>
+          <w:numId w:val="1"/>
+        </w:numPr>
+      </w:pPr>
+      <w:r>
+        <w:t>Generates 4 highways within the map</w:t>
+      </w:r>
+    </w:p>
+    <w:p>
+      <w:pPr>
+        <w:pStyle w:val="ListParagraph"/>
+        <w:numPr>
+          <w:ilvl w:val="2"/>
+          <w:numId w:val="1"/>
+        </w:numPr>
+      </w:pPr>
+      <w:r>
+        <w:t>highways()</w:t>
+      </w:r>
+    </w:p>
+    <w:p>
+      <w:pPr>
+        <w:pStyle w:val="ListParagraph"/>
+        <w:numPr>
+          <w:ilvl w:val="1"/>
+          <w:numId w:val="1"/>
+        </w:numPr>
+      </w:pPr>
+      <w:r>
+        <w:t>C</w:t>
+      </w:r>
+      <w:r>
+        <w:t>reates a new file with the first two lines being the start and end points</w:t>
+      </w:r>
+      <w:r>
+        <w:t xml:space="preserve"> and </w:t>
+      </w:r>
+      <w:r>
+        <w:t>then 160 rows of data;</w:t>
+      </w:r>
+    </w:p>
+    <w:p>
+      <w:pPr>
+        <w:pStyle w:val="ListParagraph"/>
+        <w:numPr>
+          <w:ilvl w:val="2"/>
+          <w:numId w:val="1"/>
+        </w:numPr>
+      </w:pPr>
+      <w:r>
+        <w:t>writeToFile()</w:t>
+      </w:r>
+    </w:p>
+    <w:p/>
+    <w:p/>
     <w:sectPr>
       <w:pgSz w:w="12240" w:h="15840"/>
       <w:pgMar w:top="1440" w:right="1440" w:bottom="1440" w:left="1440" w:header="720" w:footer="720" w:gutter="0"/>
@@ -62,6 +564,126 @@
     </w:sectPr>
   </w:body>
 </w:document>
+</file>
+
+<file path=word/numbering.xml><?xml version="1.0" encoding="utf-8"?>
+<w:numbering xmlns:wpc="http://schemas.microsoft.com/office/word/2010/wordprocessingCanvas" xmlns:cx="http://schemas.microsoft.com/office/drawing/2014/chartex" xmlns:cx1="http://schemas.microsoft.com/office/drawing/2015/9/8/chartex" xmlns:cx2="http://schemas.microsoft.com/office/drawing/2015/10/21/chartex" xmlns:cx3="http://schemas.microsoft.com/office/drawing/2016/5/9/chartex" xmlns:cx4="http://schemas.microsoft.com/office/drawing/2016/5/10/chartex" xmlns:cx5="http://schemas.microsoft.com/office/drawing/2016/5/11/chartex" xmlns:cx6="http://schemas.microsoft.com/office/drawing/2016/5/12/chartex" xmlns:cx7="http://schemas.microsoft.com/office/drawing/2016/5/13/chartex" xmlns:cx8="http://schemas.microsoft.com/office/drawing/2016/5/14/chartex" xmlns:mc="http://schemas.openxmlformats.org/markup-compatibility/2006" xmlns:aink="http://schemas.microsoft.com/office/drawing/2016/ink" xmlns:am3d="http://schemas.microsoft.com/office/drawing/2017/model3d" xmlns:o="urn:schemas-microsoft-com:office:office" xmlns:r="http://schemas.openxmlformats.org/officeDocument/2006/relationships" xmlns:m="http://schemas.openxmlformats.org/officeDocument/2006/math" xmlns:v="urn:schemas-microsoft-com:vml" xmlns:wp14="http://schemas.microsoft.com/office/word/2010/wordprocessingDrawing" xmlns:wp="http://schemas.openxmlformats.org/drawingml/2006/wordprocessingDrawing" xmlns:w10="urn:schemas-microsoft-com:office:word" xmlns:w="http://schemas.openxmlformats.org/wordprocessingml/2006/main" xmlns:w14="http://schemas.microsoft.com/office/word/2010/wordml" xmlns:w15="http://schemas.microsoft.com/office/word/2012/wordml" xmlns:w16cex="http://schemas.microsoft.com/office/word/2018/wordml/cex" xmlns:w16cid="http://schemas.microsoft.com/office/word/2016/wordml/cid" xmlns:w16="http://schemas.microsoft.com/office/word/2018/wordml" xmlns:w16se="http://schemas.microsoft.com/office/word/2015/wordml/symex" xmlns:wpg="http://schemas.microsoft.com/office/word/2010/wordprocessingGroup" xmlns:wpi="http://schemas.microsoft.com/office/word/2010/wordprocessingInk" xmlns:wne="http://schemas.microsoft.com/office/word/2006/wordml" xmlns:wps="http://schemas.microsoft.com/office/word/2010/wordprocessingShape" mc:Ignorable="w14 w15 w16se w16cid w16 w16cex wp14">
+  <w:abstractNum w:abstractNumId="0" w15:restartNumberingAfterBreak="0">
+    <w:nsid w:val="5C660BAE"/>
+    <w:multiLevelType w:val="hybridMultilevel"/>
+    <w:tmpl w:val="12BABBE6"/>
+    <w:lvl w:ilvl="0" w:tplc="11D683E2">
+      <w:numFmt w:val="bullet"/>
+      <w:lvlText w:val="-"/>
+      <w:lvlJc w:val="left"/>
+      <w:pPr>
+        <w:ind w:left="1440" w:hanging="360"/>
+      </w:pPr>
+      <w:rPr>
+        <w:rFonts w:ascii="Calibri" w:eastAsiaTheme="minorHAnsi" w:hAnsi="Calibri" w:cs="Calibri" w:hint="default"/>
+      </w:rPr>
+    </w:lvl>
+    <w:lvl w:ilvl="1" w:tplc="04090003">
+      <w:start w:val="1"/>
+      <w:numFmt w:val="bullet"/>
+      <w:lvlText w:val="o"/>
+      <w:lvlJc w:val="left"/>
+      <w:pPr>
+        <w:ind w:left="2160" w:hanging="360"/>
+      </w:pPr>
+      <w:rPr>
+        <w:rFonts w:ascii="Courier New" w:hAnsi="Courier New" w:cs="Courier New" w:hint="default"/>
+      </w:rPr>
+    </w:lvl>
+    <w:lvl w:ilvl="2" w:tplc="04090005">
+      <w:start w:val="1"/>
+      <w:numFmt w:val="bullet"/>
+      <w:lvlText w:val=""/>
+      <w:lvlJc w:val="left"/>
+      <w:pPr>
+        <w:ind w:left="2880" w:hanging="360"/>
+      </w:pPr>
+      <w:rPr>
+        <w:rFonts w:ascii="Wingdings" w:hAnsi="Wingdings" w:hint="default"/>
+      </w:rPr>
+    </w:lvl>
+    <w:lvl w:ilvl="3" w:tplc="04090001" w:tentative="1">
+      <w:start w:val="1"/>
+      <w:numFmt w:val="bullet"/>
+      <w:lvlText w:val=""/>
+      <w:lvlJc w:val="left"/>
+      <w:pPr>
+        <w:ind w:left="3600" w:hanging="360"/>
+      </w:pPr>
+      <w:rPr>
+        <w:rFonts w:ascii="Symbol" w:hAnsi="Symbol" w:hint="default"/>
+      </w:rPr>
+    </w:lvl>
+    <w:lvl w:ilvl="4" w:tplc="04090003" w:tentative="1">
+      <w:start w:val="1"/>
+      <w:numFmt w:val="bullet"/>
+      <w:lvlText w:val="o"/>
+      <w:lvlJc w:val="left"/>
+      <w:pPr>
+        <w:ind w:left="4320" w:hanging="360"/>
+      </w:pPr>
+      <w:rPr>
+        <w:rFonts w:ascii="Courier New" w:hAnsi="Courier New" w:cs="Courier New" w:hint="default"/>
+      </w:rPr>
+    </w:lvl>
+    <w:lvl w:ilvl="5" w:tplc="04090005" w:tentative="1">
+      <w:start w:val="1"/>
+      <w:numFmt w:val="bullet"/>
+      <w:lvlText w:val=""/>
+      <w:lvlJc w:val="left"/>
+      <w:pPr>
+        <w:ind w:left="5040" w:hanging="360"/>
+      </w:pPr>
+      <w:rPr>
+        <w:rFonts w:ascii="Wingdings" w:hAnsi="Wingdings" w:hint="default"/>
+      </w:rPr>
+    </w:lvl>
+    <w:lvl w:ilvl="6" w:tplc="04090001" w:tentative="1">
+      <w:start w:val="1"/>
+      <w:numFmt w:val="bullet"/>
+      <w:lvlText w:val=""/>
+      <w:lvlJc w:val="left"/>
+      <w:pPr>
+        <w:ind w:left="5760" w:hanging="360"/>
+      </w:pPr>
+      <w:rPr>
+        <w:rFonts w:ascii="Symbol" w:hAnsi="Symbol" w:hint="default"/>
+      </w:rPr>
+    </w:lvl>
+    <w:lvl w:ilvl="7" w:tplc="04090003" w:tentative="1">
+      <w:start w:val="1"/>
+      <w:numFmt w:val="bullet"/>
+      <w:lvlText w:val="o"/>
+      <w:lvlJc w:val="left"/>
+      <w:pPr>
+        <w:ind w:left="6480" w:hanging="360"/>
+      </w:pPr>
+      <w:rPr>
+        <w:rFonts w:ascii="Courier New" w:hAnsi="Courier New" w:cs="Courier New" w:hint="default"/>
+      </w:rPr>
+    </w:lvl>
+    <w:lvl w:ilvl="8" w:tplc="04090005" w:tentative="1">
+      <w:start w:val="1"/>
+      <w:numFmt w:val="bullet"/>
+      <w:lvlText w:val=""/>
+      <w:lvlJc w:val="left"/>
+      <w:pPr>
+        <w:ind w:left="7200" w:hanging="360"/>
+      </w:pPr>
+      <w:rPr>
+        <w:rFonts w:ascii="Wingdings" w:hAnsi="Wingdings" w:hint="default"/>
+      </w:rPr>
+    </w:lvl>
+  </w:abstractNum>
+  <w:num w:numId="1">
+    <w:abstractNumId w:val="0"/>
+  </w:num>
+</w:numbering>
 </file>
 
 <file path=word/styles.xml><?xml version="1.0" encoding="utf-8"?>
@@ -490,6 +1112,34 @@
     <w:semiHidden/>
     <w:unhideWhenUsed/>
   </w:style>
+  <w:style w:type="character" w:customStyle="1" w:styleId="css-truncate">
+    <w:name w:val="css-truncate"/>
+    <w:basedOn w:val="DefaultParagraphFont"/>
+    <w:rsid w:val="00DE5964"/>
+  </w:style>
+  <w:style w:type="character" w:styleId="Hyperlink">
+    <w:name w:val="Hyperlink"/>
+    <w:basedOn w:val="DefaultParagraphFont"/>
+    <w:uiPriority w:val="99"/>
+    <w:semiHidden/>
+    <w:unhideWhenUsed/>
+    <w:rsid w:val="00DE5964"/>
+    <w:rPr>
+      <w:color w:val="0000FF"/>
+      <w:u w:val="single"/>
+    </w:rPr>
+  </w:style>
+  <w:style w:type="paragraph" w:styleId="ListParagraph">
+    <w:name w:val="List Paragraph"/>
+    <w:basedOn w:val="Normal"/>
+    <w:uiPriority w:val="34"/>
+    <w:qFormat/>
+    <w:rsid w:val="008D3595"/>
+    <w:pPr>
+      <w:ind w:left="720"/>
+      <w:contextualSpacing/>
+    </w:pPr>
+  </w:style>
 </w:styles>
 </file>
 

</xml_diff>